<commit_message>
Pflichtenheft... aber noch nicht fertig
</commit_message>
<xml_diff>
--- a/doku/Pflichtenheft DnaGenerator.docx
+++ b/doku/Pflichtenheft DnaGenerator.docx
@@ -96,16 +96,43 @@
         <w:t>zufälligen</w:t>
       </w:r>
       <w:r>
-        <w:t xml:space="preserve"> DNA-Sequenz, welche Sequenz er „</w:t>
-      </w:r>
-      <w:r>
-        <w:rPr>
-          <w:b/>
-        </w:rPr>
-        <w:t>erzeugen</w:t>
-      </w:r>
-      <w:r>
-        <w:t>“ möchte (cDNA, mRNA oder Protein).</w:t>
+        <w:t xml:space="preserve"> DNA-Sequenz, welche </w:t>
+      </w:r>
+      <w:r>
+        <w:t>genetischen Prozess er üben</w:t>
+      </w:r>
+      <w:r>
+        <w:t xml:space="preserve"> möchte (</w:t>
+      </w:r>
+      <w:r>
+        <w:t>Replication [cDNA]</w:t>
+      </w:r>
+      <w:r>
+        <w:t xml:space="preserve">, </w:t>
+      </w:r>
+      <w:r>
+        <w:t>Transkription [</w:t>
+      </w:r>
+      <w:r>
+        <w:t>mRNA</w:t>
+      </w:r>
+      <w:r>
+        <w:t>]</w:t>
+      </w:r>
+      <w:r>
+        <w:t xml:space="preserve"> oder </w:t>
+      </w:r>
+      <w:r>
+        <w:t>Translation [</w:t>
+      </w:r>
+      <w:r>
+        <w:t>Protein</w:t>
+      </w:r>
+      <w:r>
+        <w:t>]</w:t>
+      </w:r>
+      <w:r>
+        <w:t>).</w:t>
       </w:r>
     </w:p>
     <w:p>
@@ -123,10 +150,16 @@
         <w:t xml:space="preserve">Anzahl </w:t>
       </w:r>
       <w:r>
-        <w:t xml:space="preserve">Nucleotiden </w:t>
+        <w:t>Nuk</w:t>
+      </w:r>
+      <w:r>
+        <w:t xml:space="preserve">leotiden </w:t>
       </w:r>
       <w:r>
         <w:t>von cDNA oder mRNA</w:t>
+      </w:r>
+      <w:r>
+        <w:t xml:space="preserve"> </w:t>
       </w:r>
       <w:r>
         <w:t>feststellen</w:t>
@@ -220,16 +253,25 @@
         <w:t>Der Benutzer kann</w:t>
       </w:r>
       <w:r>
+        <w:t xml:space="preserve"> </w:t>
+      </w:r>
+      <w:r>
         <w:t>wählen</w:t>
       </w:r>
       <w:r>
-        <w:t xml:space="preserve"> mit welcher </w:t>
+        <w:t xml:space="preserve"> mit welchem</w:t>
+      </w:r>
+      <w:r>
+        <w:t xml:space="preserve"> </w:t>
       </w:r>
       <w:r>
         <w:t>genetischen</w:t>
       </w:r>
       <w:r>
-        <w:t>Coder er arbeiten möchte.</w:t>
+        <w:t xml:space="preserve"> Code</w:t>
+      </w:r>
+      <w:r>
+        <w:t xml:space="preserve"> er arbeiten möchte.</w:t>
       </w:r>
     </w:p>
     <w:p>
@@ -294,10 +336,22 @@
       <w:bookmarkStart w:id="0" w:name="_GoBack"/>
       <w:bookmarkEnd w:id="0"/>
       <w:r>
-        <w:t>verschiedenen genetischenCode</w:t>
-      </w:r>
-      <w:r>
-        <w:t>(Standard und VertebrateMitochondrial) mit der</w:t>
+        <w:t>verschiedenen genetischen</w:t>
+      </w:r>
+      <w:r>
+        <w:t xml:space="preserve"> </w:t>
+      </w:r>
+      <w:r>
+        <w:t>Code</w:t>
+      </w:r>
+      <w:r>
+        <w:t>(Standard und Vertebrate</w:t>
+      </w:r>
+      <w:r>
+        <w:t xml:space="preserve"> </w:t>
+      </w:r>
+      <w:r>
+        <w:t>Mitochondrial) mit der</w:t>
       </w:r>
       <w:r>
         <w:t xml:space="preserve"> Übersetzung der</w:t>
@@ -360,10 +414,19 @@
         <w:t xml:space="preserve">ung generiert, je nach Anzahl </w:t>
       </w:r>
       <w:r>
-        <w:t>Nucleotiden</w:t>
-      </w:r>
-      <w:r>
-        <w:t>,eine DNA-Sequenz.</w:t>
+        <w:t>Nuk</w:t>
+      </w:r>
+      <w:r>
+        <w:t>leotiden</w:t>
+      </w:r>
+      <w:r>
+        <w:t>,</w:t>
+      </w:r>
+      <w:r>
+        <w:t xml:space="preserve"> </w:t>
+      </w:r>
+      <w:r>
+        <w:t>eine DNA-Sequenz.</w:t>
       </w:r>
     </w:p>
     <w:p>
@@ -549,10 +612,19 @@
         <w:t xml:space="preserve">ung generiert, je nach Anzahl </w:t>
       </w:r>
       <w:r>
-        <w:t>Nucleotiden</w:t>
-      </w:r>
-      <w:r>
-        <w:t>,eine DNA-Sequenz.</w:t>
+        <w:t>Nuk</w:t>
+      </w:r>
+      <w:r>
+        <w:t>leotiden</w:t>
+      </w:r>
+      <w:r>
+        <w:t>,</w:t>
+      </w:r>
+      <w:r>
+        <w:t xml:space="preserve"> </w:t>
+      </w:r>
+      <w:r>
+        <w:t>eine DNA-Sequenz.</w:t>
       </w:r>
     </w:p>
     <w:p>
@@ -603,7 +675,25 @@
         <w:t>Übersetzung</w:t>
       </w:r>
       <w:r>
-        <w:t>: A durch U, Cdurch G, Gdurch C, Tdurch A.</w:t>
+        <w:t>: A durch U, C</w:t>
+      </w:r>
+      <w:r>
+        <w:t xml:space="preserve"> </w:t>
+      </w:r>
+      <w:r>
+        <w:t>durch G, G</w:t>
+      </w:r>
+      <w:r>
+        <w:t xml:space="preserve"> </w:t>
+      </w:r>
+      <w:r>
+        <w:t>durch C, T</w:t>
+      </w:r>
+      <w:r>
+        <w:t xml:space="preserve"> </w:t>
+      </w:r>
+      <w:r>
+        <w:t>durch A.</w:t>
       </w:r>
     </w:p>
     <w:p>
@@ -726,7 +816,13 @@
         <w:t>Aminosäuren</w:t>
       </w:r>
       <w:r>
-        <w:t>,eine DNA-Sequenz.</w:t>
+        <w:t>,</w:t>
+      </w:r>
+      <w:r>
+        <w:t xml:space="preserve"> </w:t>
+      </w:r>
+      <w:r>
+        <w:t>eine DNA-Sequenz.</w:t>
       </w:r>
     </w:p>
     <w:p>
@@ -784,7 +880,25 @@
         <w:t>Übersetzung</w:t>
       </w:r>
       <w:r>
-        <w:t>: A durch U, Cdurch G, Gdurch C, Tdurch A.</w:t>
+        <w:t>: A durch U, C</w:t>
+      </w:r>
+      <w:r>
+        <w:t xml:space="preserve"> </w:t>
+      </w:r>
+      <w:r>
+        <w:t>durch G, G</w:t>
+      </w:r>
+      <w:r>
+        <w:t xml:space="preserve"> </w:t>
+      </w:r>
+      <w:r>
+        <w:t>durch C, T</w:t>
+      </w:r>
+      <w:r>
+        <w:t xml:space="preserve">  </w:t>
+      </w:r>
+      <w:r>
+        <w:t>durch A.</w:t>
       </w:r>
     </w:p>
     <w:p>
@@ -799,7 +913,13 @@
         <w:t xml:space="preserve">Die mRNA-Sequenz wird gespeichert </w:t>
       </w:r>
       <w:r>
-        <w:t xml:space="preserve">und wird,je nach </w:t>
+        <w:t>und wird,</w:t>
+      </w:r>
+      <w:r>
+        <w:t xml:space="preserve"> </w:t>
+      </w:r>
+      <w:r>
+        <w:t xml:space="preserve">je nach </w:t>
       </w:r>
       <w:r>
         <w:t>genetischem</w:t>
@@ -912,15 +1032,6 @@
     </w:p>
     <w:p>
       <w:pPr>
-        <w:pStyle w:val="ListParagraph"/>
-        <w:numPr>
-          <w:ilvl w:val="1"/>
-          <w:numId w:val="2"/>
-        </w:numPr>
-      </w:pPr>
-    </w:p>
-    <w:p>
-      <w:pPr>
         <w:pStyle w:val="Heading3"/>
         <w:numPr>
           <w:ilvl w:val="1"/>
@@ -1111,14 +1222,509 @@
         </w:numPr>
       </w:pPr>
       <w:r>
-        <w:t>OS: Windows, Linux, iOS.</w:t>
-      </w:r>
-    </w:p>
-    <w:p>
-      <w:pPr>
-        <w:pStyle w:val="ListParagraph"/>
-      </w:pPr>
-    </w:p>
+        <w:t>OS: Windows</w:t>
+      </w:r>
+      <w:r>
+        <w:t xml:space="preserve"> 7 oder hoher</w:t>
+      </w:r>
+      <w:r>
+        <w:t>.</w:t>
+      </w:r>
+    </w:p>
+    <w:p>
+      <w:pPr>
+        <w:pStyle w:val="Heading3"/>
+        <w:numPr>
+          <w:ilvl w:val="1"/>
+          <w:numId w:val="5"/>
+        </w:numPr>
+      </w:pPr>
+      <w:r>
+        <w:t>Hardware</w:t>
+      </w:r>
+    </w:p>
+    <w:p>
+      <w:pPr>
+        <w:pStyle w:val="ListParagraph"/>
+        <w:numPr>
+          <w:ilvl w:val="0"/>
+          <w:numId w:val="4"/>
+        </w:numPr>
+      </w:pPr>
+      <w:r>
+        <w:t>PC</w:t>
+      </w:r>
+      <w:r>
+        <w:t xml:space="preserve"> mit mind. 512 MB RAM, 50 MB freier Festplattenspeicher, VGA Grafik</w:t>
+      </w:r>
+      <w:r>
+        <w:t>.</w:t>
+      </w:r>
+    </w:p>
+    <w:p>
+      <w:pPr>
+        <w:pStyle w:val="Heading2"/>
+        <w:numPr>
+          <w:ilvl w:val="0"/>
+          <w:numId w:val="5"/>
+        </w:numPr>
+      </w:pPr>
+      <w:r>
+        <w:t>Produktfunktionen</w:t>
+      </w:r>
+    </w:p>
+    <w:p>
+      <w:pPr>
+        <w:pStyle w:val="Heading3"/>
+        <w:numPr>
+          <w:ilvl w:val="1"/>
+          <w:numId w:val="5"/>
+        </w:numPr>
+      </w:pPr>
+      <w:r>
+        <w:t>Eingaben</w:t>
+      </w:r>
+    </w:p>
+    <w:p>
+      <w:pPr>
+        <w:pStyle w:val="ListParagraph"/>
+        <w:numPr>
+          <w:ilvl w:val="0"/>
+          <w:numId w:val="4"/>
+        </w:numPr>
+      </w:pPr>
+      <w:r>
+        <w:t>/F10/</w:t>
+      </w:r>
+    </w:p>
+    <w:p>
+      <w:pPr>
+        <w:pStyle w:val="ListParagraph"/>
+      </w:pPr>
+      <w:r>
+        <w:t xml:space="preserve">Eingabe des genetischen Prozess (Replikation, Transkription, Translation), </w:t>
+      </w:r>
+    </w:p>
+    <w:p>
+      <w:pPr>
+        <w:pStyle w:val="ListParagraph"/>
+        <w:numPr>
+          <w:ilvl w:val="0"/>
+          <w:numId w:val="4"/>
+        </w:numPr>
+      </w:pPr>
+      <w:r>
+        <w:t>/F20/</w:t>
+      </w:r>
+    </w:p>
+    <w:p>
+      <w:pPr>
+        <w:pStyle w:val="ListParagraph"/>
+      </w:pPr>
+      <w:r>
+        <w:t>Eingabe der Anzahl Nukleotide/Aminosäure</w:t>
+      </w:r>
+    </w:p>
+    <w:p>
+      <w:pPr>
+        <w:pStyle w:val="ListParagraph"/>
+        <w:numPr>
+          <w:ilvl w:val="0"/>
+          <w:numId w:val="4"/>
+        </w:numPr>
+      </w:pPr>
+      <w:r>
+        <w:t>/F30/</w:t>
+      </w:r>
+    </w:p>
+    <w:p>
+      <w:pPr>
+        <w:pStyle w:val="ListParagraph"/>
+      </w:pPr>
+      <w:r>
+        <w:t>Richtung für die Lektüre der Sequenz.</w:t>
+      </w:r>
+    </w:p>
+    <w:p>
+      <w:pPr>
+        <w:pStyle w:val="ListParagraph"/>
+        <w:numPr>
+          <w:ilvl w:val="0"/>
+          <w:numId w:val="8"/>
+        </w:numPr>
+      </w:pPr>
+      <w:r>
+        <w:t>/F40/</w:t>
+      </w:r>
+    </w:p>
+    <w:p>
+      <w:pPr>
+        <w:pStyle w:val="ListParagraph"/>
+        <w:numPr>
+          <w:ilvl w:val="0"/>
+          <w:numId w:val="4"/>
+        </w:numPr>
+      </w:pPr>
+      <w:r>
+        <w:lastRenderedPageBreak/>
+        <w:t>Eingabe dem genetischen Code, wenn die Translation in /F10/ gewählt ist.</w:t>
+      </w:r>
+    </w:p>
+    <w:p>
+      <w:pPr>
+        <w:pStyle w:val="ListParagraph"/>
+      </w:pPr>
+    </w:p>
+    <w:p>
+      <w:pPr>
+        <w:pStyle w:val="ListParagraph"/>
+        <w:numPr>
+          <w:ilvl w:val="0"/>
+          <w:numId w:val="4"/>
+        </w:numPr>
+      </w:pPr>
+      <w:r>
+        <w:t>/</w:t>
+      </w:r>
+      <w:r>
+        <w:t>F5</w:t>
+      </w:r>
+      <w:r>
+        <w:t>0/</w:t>
+      </w:r>
+    </w:p>
+    <w:p>
+      <w:pPr>
+        <w:pStyle w:val="ListParagraph"/>
+      </w:pPr>
+      <w:r>
+        <w:t>Eingabe der Query-Sequenz</w:t>
+      </w:r>
+    </w:p>
+    <w:p>
+      <w:pPr>
+        <w:pStyle w:val="Heading3"/>
+        <w:numPr>
+          <w:ilvl w:val="1"/>
+          <w:numId w:val="5"/>
+        </w:numPr>
+      </w:pPr>
+      <w:r>
+        <w:t>Erzeugung der DNA-Sequenz</w:t>
+      </w:r>
+    </w:p>
+    <w:p>
+      <w:pPr>
+        <w:pStyle w:val="ListParagraph"/>
+        <w:numPr>
+          <w:ilvl w:val="0"/>
+          <w:numId w:val="4"/>
+        </w:numPr>
+      </w:pPr>
+      <w:r>
+        <w:t>/F210/</w:t>
+      </w:r>
+    </w:p>
+    <w:p>
+      <w:pPr>
+        <w:pStyle w:val="ListParagraph"/>
+      </w:pPr>
+      <w:r>
+        <w:t>Je nach Funktionen /F10/, /F20/ und /F30/ wird eine DNA-Sequenz generiert</w:t>
+      </w:r>
+      <w:r>
+        <w:t>.</w:t>
+      </w:r>
+    </w:p>
+    <w:p>
+      <w:pPr>
+        <w:pStyle w:val="Heading3"/>
+        <w:numPr>
+          <w:ilvl w:val="1"/>
+          <w:numId w:val="5"/>
+        </w:numPr>
+      </w:pPr>
+      <w:r>
+        <w:t>Erzeugung der X-Sequenz</w:t>
+      </w:r>
+    </w:p>
+    <w:p>
+      <w:pPr>
+        <w:pStyle w:val="ListParagraph"/>
+        <w:numPr>
+          <w:ilvl w:val="0"/>
+          <w:numId w:val="4"/>
+        </w:numPr>
+      </w:pPr>
+      <w:r>
+        <w:t>/F2</w:t>
+      </w:r>
+      <w:r>
+        <w:t>2</w:t>
+      </w:r>
+      <w:r>
+        <w:t>0/</w:t>
+      </w:r>
+    </w:p>
+    <w:p>
+      <w:pPr>
+        <w:pStyle w:val="ListParagraph"/>
+      </w:pPr>
+      <w:r>
+        <w:t>Je nach Funktionen /F10/</w:t>
+      </w:r>
+      <w:r>
+        <w:t xml:space="preserve">, </w:t>
+      </w:r>
+      <w:r>
+        <w:t xml:space="preserve">/F30/ </w:t>
+      </w:r>
+      <w:r>
+        <w:t>und /F40/</w:t>
+      </w:r>
+      <w:r>
+        <w:t>wird die DNA-Sequenz von /</w:t>
+      </w:r>
+      <w:r>
+        <w:t xml:space="preserve"> </w:t>
+      </w:r>
+      <w:r>
+        <w:t>F2</w:t>
+      </w:r>
+      <w:r>
+        <w:t>1</w:t>
+      </w:r>
+      <w:r>
+        <w:t>0/ in eine X-Sequenz</w:t>
+      </w:r>
+      <w:r>
+        <w:t xml:space="preserve"> umgewandelt</w:t>
+      </w:r>
+      <w:r>
+        <w:t>.</w:t>
+      </w:r>
+    </w:p>
+    <w:p>
+      <w:pPr>
+        <w:pStyle w:val="Heading3"/>
+        <w:numPr>
+          <w:ilvl w:val="1"/>
+          <w:numId w:val="5"/>
+        </w:numPr>
+      </w:pPr>
+      <w:r>
+        <w:t>Test der Query-Sequenz</w:t>
+      </w:r>
+    </w:p>
+    <w:p>
+      <w:pPr>
+        <w:pStyle w:val="ListParagraph"/>
+        <w:numPr>
+          <w:ilvl w:val="0"/>
+          <w:numId w:val="4"/>
+        </w:numPr>
+      </w:pPr>
+      <w:r>
+        <w:t>/F310/</w:t>
+      </w:r>
+    </w:p>
+    <w:p>
+      <w:pPr>
+        <w:pStyle w:val="ListParagraph"/>
+      </w:pPr>
+      <w:r>
+        <w:t>Vergleicht die Query-Sequenz von /</w:t>
+      </w:r>
+      <w:r>
+        <w:t>F5</w:t>
+      </w:r>
+      <w:r>
+        <w:t>0/ mit der X-Sequenz von /F220/ und liefert das Ergebnis.</w:t>
+      </w:r>
+    </w:p>
+    <w:p>
+      <w:pPr>
+        <w:pStyle w:val="Heading2"/>
+        <w:numPr>
+          <w:ilvl w:val="0"/>
+          <w:numId w:val="5"/>
+        </w:numPr>
+      </w:pPr>
+      <w:r>
+        <w:t>Produk</w:t>
+      </w:r>
+      <w:r>
+        <w:t>daten</w:t>
+      </w:r>
+    </w:p>
+    <w:p>
+      <w:pPr>
+        <w:pStyle w:val="Heading3"/>
+        <w:numPr>
+          <w:ilvl w:val="1"/>
+          <w:numId w:val="5"/>
+        </w:numPr>
+      </w:pPr>
+      <w:r>
+        <w:t>DNA-Sequenz-Daten</w:t>
+      </w:r>
+    </w:p>
+    <w:p>
+      <w:pPr>
+        <w:pStyle w:val="ListParagraph"/>
+        <w:numPr>
+          <w:ilvl w:val="0"/>
+          <w:numId w:val="4"/>
+        </w:numPr>
+      </w:pPr>
+      <w:r>
+        <w:t>/</w:t>
+      </w:r>
+      <w:r>
+        <w:t>D</w:t>
+      </w:r>
+      <w:r>
+        <w:t>10/</w:t>
+      </w:r>
+    </w:p>
+    <w:p>
+      <w:pPr>
+        <w:pStyle w:val="ListParagraph"/>
+      </w:pPr>
+      <w:r>
+        <w:t>Von eine zu erzeugende DNA-Sequenz sind die folgende Daten zu speichern.</w:t>
+      </w:r>
+    </w:p>
+    <w:p>
+      <w:pPr>
+        <w:pStyle w:val="ListParagraph"/>
+      </w:pPr>
+      <w:r>
+        <w:t>/LD10/</w:t>
+      </w:r>
+    </w:p>
+    <w:p>
+      <w:pPr>
+        <w:pStyle w:val="ListParagraph"/>
+        <w:numPr>
+          <w:ilvl w:val="0"/>
+          <w:numId w:val="6"/>
+        </w:numPr>
+      </w:pPr>
+      <w:r>
+        <w:t xml:space="preserve">genetischen Prozess (Replikation, Transkription, Translation), </w:t>
+      </w:r>
+    </w:p>
+    <w:p>
+      <w:pPr>
+        <w:pStyle w:val="ListParagraph"/>
+        <w:numPr>
+          <w:ilvl w:val="0"/>
+          <w:numId w:val="6"/>
+        </w:numPr>
+      </w:pPr>
+      <w:r>
+        <w:t>Eingabe der Anzahl Nukleotide/Aminosäure</w:t>
+      </w:r>
+    </w:p>
+    <w:p>
+      <w:pPr>
+        <w:pStyle w:val="ListParagraph"/>
+        <w:numPr>
+          <w:ilvl w:val="0"/>
+          <w:numId w:val="6"/>
+        </w:numPr>
+      </w:pPr>
+      <w:r>
+        <w:t>Richtung für die Lektüre der Sequenz.</w:t>
+      </w:r>
+    </w:p>
+    <w:p>
+      <w:pPr>
+        <w:pStyle w:val="ListParagraph"/>
+        <w:numPr>
+          <w:ilvl w:val="0"/>
+          <w:numId w:val="4"/>
+        </w:numPr>
+      </w:pPr>
+      <w:r>
+        <w:t>/D20/</w:t>
+      </w:r>
+    </w:p>
+    <w:p>
+      <w:pPr>
+        <w:pStyle w:val="ListParagraph"/>
+      </w:pPr>
+      <w:r>
+        <w:t>Von eine zu erzeugende X-Sequenz sind die folgende Daten zu speichern.</w:t>
+      </w:r>
+    </w:p>
+    <w:p>
+      <w:pPr>
+        <w:pStyle w:val="ListParagraph"/>
+      </w:pPr>
+      <w:r>
+        <w:t>/LD20/</w:t>
+      </w:r>
+    </w:p>
+    <w:p>
+      <w:pPr>
+        <w:pStyle w:val="ListParagraph"/>
+        <w:numPr>
+          <w:ilvl w:val="0"/>
+          <w:numId w:val="6"/>
+        </w:numPr>
+      </w:pPr>
+      <w:r>
+        <w:t xml:space="preserve">genetischen Prozess (Replikation, Transkription, Translation), </w:t>
+      </w:r>
+    </w:p>
+    <w:p>
+      <w:pPr>
+        <w:pStyle w:val="ListParagraph"/>
+        <w:numPr>
+          <w:ilvl w:val="0"/>
+          <w:numId w:val="6"/>
+        </w:numPr>
+      </w:pPr>
+      <w:r>
+        <w:t>Richtung für die Lektüre der Sequenz.</w:t>
+      </w:r>
+    </w:p>
+    <w:p>
+      <w:pPr>
+        <w:pStyle w:val="ListParagraph"/>
+        <w:numPr>
+          <w:ilvl w:val="0"/>
+          <w:numId w:val="6"/>
+        </w:numPr>
+      </w:pPr>
+      <w:r>
+        <w:t>Genetischer Code (nur für die Translation)</w:t>
+      </w:r>
+    </w:p>
+    <w:p>
+      <w:pPr>
+        <w:pStyle w:val="ListParagraph"/>
+        <w:numPr>
+          <w:ilvl w:val="0"/>
+          <w:numId w:val="4"/>
+        </w:numPr>
+      </w:pPr>
+      <w:r>
+        <w:t>/F20/</w:t>
+      </w:r>
+    </w:p>
+    <w:p>
+      <w:pPr>
+        <w:pStyle w:val="ListParagraph"/>
+      </w:pPr>
+      <w:r>
+        <w:t>Eingabe der Anzahl Nukleotide/Aminosäure</w:t>
+      </w:r>
+    </w:p>
+    <w:p/>
+    <w:p/>
     <w:p>
       <w:pPr>
         <w:pStyle w:val="ListParagraph"/>
@@ -1258,6 +1864,345 @@
     </w:lvl>
   </w:abstractNum>
   <w:abstractNum w:abstractNumId="1">
+    <w:nsid w:val="323E2111"/>
+    <w:multiLevelType w:val="hybridMultilevel"/>
+    <w:tmpl w:val="831095AC"/>
+    <w:lvl w:ilvl="0" w:tplc="04070003">
+      <w:start w:val="1"/>
+      <w:numFmt w:val="bullet"/>
+      <w:lvlText w:val="o"/>
+      <w:lvlJc w:val="left"/>
+      <w:pPr>
+        <w:ind w:left="1440" w:hanging="360"/>
+      </w:pPr>
+      <w:rPr>
+        <w:rFonts w:ascii="Courier New" w:hAnsi="Courier New" w:cs="Courier New" w:hint="default"/>
+      </w:rPr>
+    </w:lvl>
+    <w:lvl w:ilvl="1" w:tplc="04070003" w:tentative="1">
+      <w:start w:val="1"/>
+      <w:numFmt w:val="bullet"/>
+      <w:lvlText w:val="o"/>
+      <w:lvlJc w:val="left"/>
+      <w:pPr>
+        <w:ind w:left="2160" w:hanging="360"/>
+      </w:pPr>
+      <w:rPr>
+        <w:rFonts w:ascii="Courier New" w:hAnsi="Courier New" w:cs="Courier New" w:hint="default"/>
+      </w:rPr>
+    </w:lvl>
+    <w:lvl w:ilvl="2" w:tplc="04070005" w:tentative="1">
+      <w:start w:val="1"/>
+      <w:numFmt w:val="bullet"/>
+      <w:lvlText w:val=""/>
+      <w:lvlJc w:val="left"/>
+      <w:pPr>
+        <w:ind w:left="2880" w:hanging="360"/>
+      </w:pPr>
+      <w:rPr>
+        <w:rFonts w:ascii="Wingdings" w:hAnsi="Wingdings" w:hint="default"/>
+      </w:rPr>
+    </w:lvl>
+    <w:lvl w:ilvl="3" w:tplc="04070001" w:tentative="1">
+      <w:start w:val="1"/>
+      <w:numFmt w:val="bullet"/>
+      <w:lvlText w:val=""/>
+      <w:lvlJc w:val="left"/>
+      <w:pPr>
+        <w:ind w:left="3600" w:hanging="360"/>
+      </w:pPr>
+      <w:rPr>
+        <w:rFonts w:ascii="Symbol" w:hAnsi="Symbol" w:hint="default"/>
+      </w:rPr>
+    </w:lvl>
+    <w:lvl w:ilvl="4" w:tplc="04070003" w:tentative="1">
+      <w:start w:val="1"/>
+      <w:numFmt w:val="bullet"/>
+      <w:lvlText w:val="o"/>
+      <w:lvlJc w:val="left"/>
+      <w:pPr>
+        <w:ind w:left="4320" w:hanging="360"/>
+      </w:pPr>
+      <w:rPr>
+        <w:rFonts w:ascii="Courier New" w:hAnsi="Courier New" w:cs="Courier New" w:hint="default"/>
+      </w:rPr>
+    </w:lvl>
+    <w:lvl w:ilvl="5" w:tplc="04070005" w:tentative="1">
+      <w:start w:val="1"/>
+      <w:numFmt w:val="bullet"/>
+      <w:lvlText w:val=""/>
+      <w:lvlJc w:val="left"/>
+      <w:pPr>
+        <w:ind w:left="5040" w:hanging="360"/>
+      </w:pPr>
+      <w:rPr>
+        <w:rFonts w:ascii="Wingdings" w:hAnsi="Wingdings" w:hint="default"/>
+      </w:rPr>
+    </w:lvl>
+    <w:lvl w:ilvl="6" w:tplc="04070001" w:tentative="1">
+      <w:start w:val="1"/>
+      <w:numFmt w:val="bullet"/>
+      <w:lvlText w:val=""/>
+      <w:lvlJc w:val="left"/>
+      <w:pPr>
+        <w:ind w:left="5760" w:hanging="360"/>
+      </w:pPr>
+      <w:rPr>
+        <w:rFonts w:ascii="Symbol" w:hAnsi="Symbol" w:hint="default"/>
+      </w:rPr>
+    </w:lvl>
+    <w:lvl w:ilvl="7" w:tplc="04070003" w:tentative="1">
+      <w:start w:val="1"/>
+      <w:numFmt w:val="bullet"/>
+      <w:lvlText w:val="o"/>
+      <w:lvlJc w:val="left"/>
+      <w:pPr>
+        <w:ind w:left="6480" w:hanging="360"/>
+      </w:pPr>
+      <w:rPr>
+        <w:rFonts w:ascii="Courier New" w:hAnsi="Courier New" w:cs="Courier New" w:hint="default"/>
+      </w:rPr>
+    </w:lvl>
+    <w:lvl w:ilvl="8" w:tplc="04070005" w:tentative="1">
+      <w:start w:val="1"/>
+      <w:numFmt w:val="bullet"/>
+      <w:lvlText w:val=""/>
+      <w:lvlJc w:val="left"/>
+      <w:pPr>
+        <w:ind w:left="7200" w:hanging="360"/>
+      </w:pPr>
+      <w:rPr>
+        <w:rFonts w:ascii="Wingdings" w:hAnsi="Wingdings" w:hint="default"/>
+      </w:rPr>
+    </w:lvl>
+  </w:abstractNum>
+  <w:abstractNum w:abstractNumId="2">
+    <w:nsid w:val="3D510040"/>
+    <w:multiLevelType w:val="hybridMultilevel"/>
+    <w:tmpl w:val="A790E61E"/>
+    <w:lvl w:ilvl="0" w:tplc="04070003">
+      <w:start w:val="1"/>
+      <w:numFmt w:val="bullet"/>
+      <w:lvlText w:val="o"/>
+      <w:lvlJc w:val="left"/>
+      <w:pPr>
+        <w:ind w:left="1440" w:hanging="360"/>
+      </w:pPr>
+      <w:rPr>
+        <w:rFonts w:ascii="Courier New" w:hAnsi="Courier New" w:cs="Courier New" w:hint="default"/>
+      </w:rPr>
+    </w:lvl>
+    <w:lvl w:ilvl="1" w:tplc="04070003" w:tentative="1">
+      <w:start w:val="1"/>
+      <w:numFmt w:val="bullet"/>
+      <w:lvlText w:val="o"/>
+      <w:lvlJc w:val="left"/>
+      <w:pPr>
+        <w:ind w:left="2160" w:hanging="360"/>
+      </w:pPr>
+      <w:rPr>
+        <w:rFonts w:ascii="Courier New" w:hAnsi="Courier New" w:cs="Courier New" w:hint="default"/>
+      </w:rPr>
+    </w:lvl>
+    <w:lvl w:ilvl="2" w:tplc="04070005" w:tentative="1">
+      <w:start w:val="1"/>
+      <w:numFmt w:val="bullet"/>
+      <w:lvlText w:val=""/>
+      <w:lvlJc w:val="left"/>
+      <w:pPr>
+        <w:ind w:left="2880" w:hanging="360"/>
+      </w:pPr>
+      <w:rPr>
+        <w:rFonts w:ascii="Wingdings" w:hAnsi="Wingdings" w:hint="default"/>
+      </w:rPr>
+    </w:lvl>
+    <w:lvl w:ilvl="3" w:tplc="04070001" w:tentative="1">
+      <w:start w:val="1"/>
+      <w:numFmt w:val="bullet"/>
+      <w:lvlText w:val=""/>
+      <w:lvlJc w:val="left"/>
+      <w:pPr>
+        <w:ind w:left="3600" w:hanging="360"/>
+      </w:pPr>
+      <w:rPr>
+        <w:rFonts w:ascii="Symbol" w:hAnsi="Symbol" w:hint="default"/>
+      </w:rPr>
+    </w:lvl>
+    <w:lvl w:ilvl="4" w:tplc="04070003" w:tentative="1">
+      <w:start w:val="1"/>
+      <w:numFmt w:val="bullet"/>
+      <w:lvlText w:val="o"/>
+      <w:lvlJc w:val="left"/>
+      <w:pPr>
+        <w:ind w:left="4320" w:hanging="360"/>
+      </w:pPr>
+      <w:rPr>
+        <w:rFonts w:ascii="Courier New" w:hAnsi="Courier New" w:cs="Courier New" w:hint="default"/>
+      </w:rPr>
+    </w:lvl>
+    <w:lvl w:ilvl="5" w:tplc="04070005" w:tentative="1">
+      <w:start w:val="1"/>
+      <w:numFmt w:val="bullet"/>
+      <w:lvlText w:val=""/>
+      <w:lvlJc w:val="left"/>
+      <w:pPr>
+        <w:ind w:left="5040" w:hanging="360"/>
+      </w:pPr>
+      <w:rPr>
+        <w:rFonts w:ascii="Wingdings" w:hAnsi="Wingdings" w:hint="default"/>
+      </w:rPr>
+    </w:lvl>
+    <w:lvl w:ilvl="6" w:tplc="04070001" w:tentative="1">
+      <w:start w:val="1"/>
+      <w:numFmt w:val="bullet"/>
+      <w:lvlText w:val=""/>
+      <w:lvlJc w:val="left"/>
+      <w:pPr>
+        <w:ind w:left="5760" w:hanging="360"/>
+      </w:pPr>
+      <w:rPr>
+        <w:rFonts w:ascii="Symbol" w:hAnsi="Symbol" w:hint="default"/>
+      </w:rPr>
+    </w:lvl>
+    <w:lvl w:ilvl="7" w:tplc="04070003" w:tentative="1">
+      <w:start w:val="1"/>
+      <w:numFmt w:val="bullet"/>
+      <w:lvlText w:val="o"/>
+      <w:lvlJc w:val="left"/>
+      <w:pPr>
+        <w:ind w:left="6480" w:hanging="360"/>
+      </w:pPr>
+      <w:rPr>
+        <w:rFonts w:ascii="Courier New" w:hAnsi="Courier New" w:cs="Courier New" w:hint="default"/>
+      </w:rPr>
+    </w:lvl>
+    <w:lvl w:ilvl="8" w:tplc="04070005" w:tentative="1">
+      <w:start w:val="1"/>
+      <w:numFmt w:val="bullet"/>
+      <w:lvlText w:val=""/>
+      <w:lvlJc w:val="left"/>
+      <w:pPr>
+        <w:ind w:left="7200" w:hanging="360"/>
+      </w:pPr>
+      <w:rPr>
+        <w:rFonts w:ascii="Wingdings" w:hAnsi="Wingdings" w:hint="default"/>
+      </w:rPr>
+    </w:lvl>
+  </w:abstractNum>
+  <w:abstractNum w:abstractNumId="3">
+    <w:nsid w:val="4E1246EC"/>
+    <w:multiLevelType w:val="hybridMultilevel"/>
+    <w:tmpl w:val="5ADE9164"/>
+    <w:lvl w:ilvl="0" w:tplc="04070001">
+      <w:start w:val="1"/>
+      <w:numFmt w:val="bullet"/>
+      <w:lvlText w:val=""/>
+      <w:lvlJc w:val="left"/>
+      <w:pPr>
+        <w:ind w:left="720" w:hanging="360"/>
+      </w:pPr>
+      <w:rPr>
+        <w:rFonts w:ascii="Symbol" w:hAnsi="Symbol" w:hint="default"/>
+      </w:rPr>
+    </w:lvl>
+    <w:lvl w:ilvl="1" w:tplc="04070003" w:tentative="1">
+      <w:start w:val="1"/>
+      <w:numFmt w:val="bullet"/>
+      <w:lvlText w:val="o"/>
+      <w:lvlJc w:val="left"/>
+      <w:pPr>
+        <w:ind w:left="1440" w:hanging="360"/>
+      </w:pPr>
+      <w:rPr>
+        <w:rFonts w:ascii="Courier New" w:hAnsi="Courier New" w:cs="Courier New" w:hint="default"/>
+      </w:rPr>
+    </w:lvl>
+    <w:lvl w:ilvl="2" w:tplc="04070005" w:tentative="1">
+      <w:start w:val="1"/>
+      <w:numFmt w:val="bullet"/>
+      <w:lvlText w:val=""/>
+      <w:lvlJc w:val="left"/>
+      <w:pPr>
+        <w:ind w:left="2160" w:hanging="360"/>
+      </w:pPr>
+      <w:rPr>
+        <w:rFonts w:ascii="Wingdings" w:hAnsi="Wingdings" w:hint="default"/>
+      </w:rPr>
+    </w:lvl>
+    <w:lvl w:ilvl="3" w:tplc="04070001" w:tentative="1">
+      <w:start w:val="1"/>
+      <w:numFmt w:val="bullet"/>
+      <w:lvlText w:val=""/>
+      <w:lvlJc w:val="left"/>
+      <w:pPr>
+        <w:ind w:left="2880" w:hanging="360"/>
+      </w:pPr>
+      <w:rPr>
+        <w:rFonts w:ascii="Symbol" w:hAnsi="Symbol" w:hint="default"/>
+      </w:rPr>
+    </w:lvl>
+    <w:lvl w:ilvl="4" w:tplc="04070003" w:tentative="1">
+      <w:start w:val="1"/>
+      <w:numFmt w:val="bullet"/>
+      <w:lvlText w:val="o"/>
+      <w:lvlJc w:val="left"/>
+      <w:pPr>
+        <w:ind w:left="3600" w:hanging="360"/>
+      </w:pPr>
+      <w:rPr>
+        <w:rFonts w:ascii="Courier New" w:hAnsi="Courier New" w:cs="Courier New" w:hint="default"/>
+      </w:rPr>
+    </w:lvl>
+    <w:lvl w:ilvl="5" w:tplc="04070005" w:tentative="1">
+      <w:start w:val="1"/>
+      <w:numFmt w:val="bullet"/>
+      <w:lvlText w:val=""/>
+      <w:lvlJc w:val="left"/>
+      <w:pPr>
+        <w:ind w:left="4320" w:hanging="360"/>
+      </w:pPr>
+      <w:rPr>
+        <w:rFonts w:ascii="Wingdings" w:hAnsi="Wingdings" w:hint="default"/>
+      </w:rPr>
+    </w:lvl>
+    <w:lvl w:ilvl="6" w:tplc="04070001" w:tentative="1">
+      <w:start w:val="1"/>
+      <w:numFmt w:val="bullet"/>
+      <w:lvlText w:val=""/>
+      <w:lvlJc w:val="left"/>
+      <w:pPr>
+        <w:ind w:left="5040" w:hanging="360"/>
+      </w:pPr>
+      <w:rPr>
+        <w:rFonts w:ascii="Symbol" w:hAnsi="Symbol" w:hint="default"/>
+      </w:rPr>
+    </w:lvl>
+    <w:lvl w:ilvl="7" w:tplc="04070003" w:tentative="1">
+      <w:start w:val="1"/>
+      <w:numFmt w:val="bullet"/>
+      <w:lvlText w:val="o"/>
+      <w:lvlJc w:val="left"/>
+      <w:pPr>
+        <w:ind w:left="5760" w:hanging="360"/>
+      </w:pPr>
+      <w:rPr>
+        <w:rFonts w:ascii="Courier New" w:hAnsi="Courier New" w:cs="Courier New" w:hint="default"/>
+      </w:rPr>
+    </w:lvl>
+    <w:lvl w:ilvl="8" w:tplc="04070005" w:tentative="1">
+      <w:start w:val="1"/>
+      <w:numFmt w:val="bullet"/>
+      <w:lvlText w:val=""/>
+      <w:lvlJc w:val="left"/>
+      <w:pPr>
+        <w:ind w:left="6480" w:hanging="360"/>
+      </w:pPr>
+      <w:rPr>
+        <w:rFonts w:ascii="Wingdings" w:hAnsi="Wingdings" w:hint="default"/>
+      </w:rPr>
+    </w:lvl>
+  </w:abstractNum>
+  <w:abstractNum w:abstractNumId="4">
     <w:nsid w:val="4FEC5A1E"/>
     <w:multiLevelType w:val="hybridMultilevel"/>
     <w:tmpl w:val="DD767C06"/>
@@ -1343,7 +2288,7 @@
       </w:pPr>
     </w:lvl>
   </w:abstractNum>
-  <w:abstractNum w:abstractNumId="2">
+  <w:abstractNum w:abstractNumId="5">
     <w:nsid w:val="56763801"/>
     <w:multiLevelType w:val="hybridMultilevel"/>
     <w:tmpl w:val="7C38F00C"/>
@@ -1456,7 +2401,7 @@
       </w:rPr>
     </w:lvl>
   </w:abstractNum>
-  <w:abstractNum w:abstractNumId="3">
+  <w:abstractNum w:abstractNumId="6">
     <w:nsid w:val="730263DB"/>
     <w:multiLevelType w:val="hybridMultilevel"/>
     <w:tmpl w:val="F662D638"/>
@@ -1569,7 +2514,7 @@
       </w:rPr>
     </w:lvl>
   </w:abstractNum>
-  <w:abstractNum w:abstractNumId="4">
+  <w:abstractNum w:abstractNumId="7">
     <w:nsid w:val="73B8235E"/>
     <w:multiLevelType w:val="multilevel"/>
     <w:tmpl w:val="0407001F"/>
@@ -1656,19 +2601,28 @@
     </w:lvl>
   </w:abstractNum>
   <w:num w:numId="1">
-    <w:abstractNumId w:val="1"/>
+    <w:abstractNumId w:val="4"/>
   </w:num>
   <w:num w:numId="2">
-    <w:abstractNumId w:val="3"/>
+    <w:abstractNumId w:val="6"/>
   </w:num>
   <w:num w:numId="3">
-    <w:abstractNumId w:val="2"/>
+    <w:abstractNumId w:val="5"/>
   </w:num>
   <w:num w:numId="4">
     <w:abstractNumId w:val="0"/>
   </w:num>
   <w:num w:numId="5">
-    <w:abstractNumId w:val="4"/>
+    <w:abstractNumId w:val="7"/>
+  </w:num>
+  <w:num w:numId="6">
+    <w:abstractNumId w:val="2"/>
+  </w:num>
+  <w:num w:numId="7">
+    <w:abstractNumId w:val="1"/>
+  </w:num>
+  <w:num w:numId="8">
+    <w:abstractNumId w:val="3"/>
   </w:num>
 </w:numbering>
 </file>

</xml_diff>